<commit_message>
CD and GR updated
</commit_message>
<xml_diff>
--- a/Game Requirements and User Stories.docx
+++ b/Game Requirements and User Stories.docx
@@ -10,6 +10,7 @@
           <w:docPartUnique/>
         </w:docPartObj>
       </w:sdtPr>
+      <w:sdtEndPr/>
       <w:sdtContent>
         <w:p/>
         <w:p>
@@ -109,6 +110,7 @@
                                     <w:dataBinding w:prefixMappings="xmlns:ns0='http://purl.org/dc/elements/1.1/' xmlns:ns1='http://schemas.openxmlformats.org/package/2006/metadata/core-properties' " w:xpath="/ns1:coreProperties[1]/ns0:title[1]" w:storeItemID="{6C3C8BC8-F283-45AE-878A-BAB7291924A1}"/>
                                     <w:text/>
                                   </w:sdtPr>
+                                  <w:sdtEndPr/>
                                   <w:sdtContent>
                                     <w:r>
                                       <w:rPr>
@@ -135,6 +137,7 @@
                                   <w:dataBinding w:prefixMappings="xmlns:ns0='http://purl.org/dc/elements/1.1/' xmlns:ns1='http://schemas.openxmlformats.org/package/2006/metadata/core-properties' " w:xpath="/ns1:coreProperties[1]/ns0:subject[1]" w:storeItemID="{6C3C8BC8-F283-45AE-878A-BAB7291924A1}"/>
                                   <w:text/>
                                 </w:sdtPr>
+                                <w:sdtEndPr/>
                                 <w:sdtContent>
                                   <w:p>
                                     <w:pPr>
@@ -184,6 +187,7 @@
                                     <w:dataBinding w:prefixMappings="xmlns:ns0='http://purl.org/dc/elements/1.1/' xmlns:ns1='http://schemas.openxmlformats.org/package/2006/metadata/core-properties' " w:xpath="/ns1:coreProperties[1]/ns0:creator[1]" w:storeItemID="{6C3C8BC8-F283-45AE-878A-BAB7291924A1}"/>
                                     <w:text/>
                                   </w:sdtPr>
+                                  <w:sdtEndPr/>
                                   <w:sdtContent>
                                     <w:r>
                                       <w:rPr>
@@ -259,6 +263,7 @@
                               <w:dataBinding w:prefixMappings="xmlns:ns0='http://purl.org/dc/elements/1.1/' xmlns:ns1='http://schemas.openxmlformats.org/package/2006/metadata/core-properties' " w:xpath="/ns1:coreProperties[1]/ns0:title[1]" w:storeItemID="{6C3C8BC8-F283-45AE-878A-BAB7291924A1}"/>
                               <w:text/>
                             </w:sdtPr>
+                            <w:sdtEndPr/>
                             <w:sdtContent>
                               <w:r>
                                 <w:rPr>
@@ -285,6 +290,7 @@
                             <w:dataBinding w:prefixMappings="xmlns:ns0='http://purl.org/dc/elements/1.1/' xmlns:ns1='http://schemas.openxmlformats.org/package/2006/metadata/core-properties' " w:xpath="/ns1:coreProperties[1]/ns0:subject[1]" w:storeItemID="{6C3C8BC8-F283-45AE-878A-BAB7291924A1}"/>
                             <w:text/>
                           </w:sdtPr>
+                          <w:sdtEndPr/>
                           <w:sdtContent>
                             <w:p>
                               <w:pPr>
@@ -334,6 +340,7 @@
                               <w:dataBinding w:prefixMappings="xmlns:ns0='http://purl.org/dc/elements/1.1/' xmlns:ns1='http://schemas.openxmlformats.org/package/2006/metadata/core-properties' " w:xpath="/ns1:coreProperties[1]/ns0:creator[1]" w:storeItemID="{6C3C8BC8-F283-45AE-878A-BAB7291924A1}"/>
                               <w:text/>
                             </w:sdtPr>
+                            <w:sdtEndPr/>
                             <w:sdtContent>
                               <w:r>
                                 <w:rPr>
@@ -451,6 +458,7 @@
                                     <w:calendar w:val="gregorian"/>
                                   </w:date>
                                 </w:sdtPr>
+                                <w:sdtEndPr/>
                                 <w:sdtContent>
                                   <w:p>
                                     <w:pPr>
@@ -518,6 +526,7 @@
                               <w:calendar w:val="gregorian"/>
                             </w:date>
                           </w:sdtPr>
+                          <w:sdtEndPr/>
                           <w:sdtContent>
                             <w:p>
                               <w:pPr>
@@ -556,6 +565,13 @@
     </w:sdt>
     <w:sdt>
       <w:sdtPr>
+        <w:rPr>
+          <w:rFonts w:asciiTheme="minorHAnsi" w:eastAsiaTheme="minorHAnsi" w:hAnsiTheme="minorHAnsi" w:cstheme="minorBidi"/>
+          <w:color w:val="auto"/>
+          <w:sz w:val="22"/>
+          <w:szCs w:val="22"/>
+          <w:lang w:val="en-GB"/>
+        </w:rPr>
         <w:id w:val="-1496560210"/>
         <w:docPartObj>
           <w:docPartGallery w:val="Table of Contents"/>
@@ -564,14 +580,9 @@
       </w:sdtPr>
       <w:sdtEndPr>
         <w:rPr>
-          <w:rFonts w:asciiTheme="minorHAnsi" w:eastAsiaTheme="minorHAnsi" w:hAnsiTheme="minorHAnsi" w:cstheme="minorBidi"/>
           <w:b/>
           <w:bCs/>
           <w:noProof/>
-          <w:color w:val="auto"/>
-          <w:sz w:val="22"/>
-          <w:szCs w:val="22"/>
-          <w:lang w:val="en-GB"/>
         </w:rPr>
       </w:sdtEndPr>
       <w:sdtContent>
@@ -584,17 +595,378 @@
           </w:r>
         </w:p>
         <w:p>
-          <w:fldSimple w:instr=" TOC \o &quot;1-3&quot; \h \z \u ">
-            <w:r>
-              <w:rPr>
-                <w:b/>
-                <w:bCs/>
-                <w:noProof/>
-                <w:lang w:val="en-US"/>
-              </w:rPr>
-              <w:t>No table of contents entries found.</w:t>
-            </w:r>
-          </w:fldSimple>
+          <w:pPr>
+            <w:pStyle w:val="TOC1"/>
+            <w:tabs>
+              <w:tab w:val="right" w:leader="dot" w:pos="9016"/>
+            </w:tabs>
+            <w:rPr>
+              <w:noProof/>
+            </w:rPr>
+          </w:pPr>
+          <w:r>
+            <w:fldChar w:fldCharType="begin"/>
+          </w:r>
+          <w:r>
+            <w:instrText xml:space="preserve"> TOC \o "1-3" \h \z \u </w:instrText>
+          </w:r>
+          <w:r>
+            <w:fldChar w:fldCharType="separate"/>
+          </w:r>
+          <w:hyperlink w:anchor="_Toc525815483" w:history="1">
+            <w:r>
+              <w:rPr>
+                <w:rStyle w:val="Hyperlink"/>
+                <w:noProof/>
+              </w:rPr>
+              <w:t>Game Requirements</w:t>
+            </w:r>
+            <w:r>
+              <w:rPr>
+                <w:noProof/>
+                <w:webHidden/>
+              </w:rPr>
+              <w:tab/>
+            </w:r>
+            <w:r>
+              <w:rPr>
+                <w:noProof/>
+                <w:webHidden/>
+              </w:rPr>
+              <w:fldChar w:fldCharType="begin"/>
+            </w:r>
+            <w:r>
+              <w:rPr>
+                <w:noProof/>
+                <w:webHidden/>
+              </w:rPr>
+              <w:instrText xml:space="preserve"> PAGEREF _Toc525815483 \h </w:instrText>
+            </w:r>
+            <w:r>
+              <w:rPr>
+                <w:noProof/>
+                <w:webHidden/>
+              </w:rPr>
+            </w:r>
+            <w:r>
+              <w:rPr>
+                <w:noProof/>
+                <w:webHidden/>
+              </w:rPr>
+              <w:fldChar w:fldCharType="separate"/>
+            </w:r>
+            <w:r>
+              <w:rPr>
+                <w:noProof/>
+                <w:webHidden/>
+              </w:rPr>
+              <w:t>2</w:t>
+            </w:r>
+            <w:r>
+              <w:rPr>
+                <w:noProof/>
+                <w:webHidden/>
+              </w:rPr>
+              <w:fldChar w:fldCharType="end"/>
+            </w:r>
+          </w:hyperlink>
+        </w:p>
+        <w:p>
+          <w:pPr>
+            <w:pStyle w:val="TOC2"/>
+            <w:tabs>
+              <w:tab w:val="right" w:leader="dot" w:pos="9016"/>
+            </w:tabs>
+            <w:rPr>
+              <w:noProof/>
+            </w:rPr>
+          </w:pPr>
+          <w:hyperlink w:anchor="_Toc525815484" w:history="1">
+            <w:r>
+              <w:rPr>
+                <w:rStyle w:val="Hyperlink"/>
+                <w:noProof/>
+              </w:rPr>
+              <w:t>Simple</w:t>
+            </w:r>
+            <w:r>
+              <w:rPr>
+                <w:noProof/>
+                <w:webHidden/>
+              </w:rPr>
+              <w:tab/>
+            </w:r>
+            <w:r>
+              <w:rPr>
+                <w:noProof/>
+                <w:webHidden/>
+              </w:rPr>
+              <w:fldChar w:fldCharType="begin"/>
+            </w:r>
+            <w:r>
+              <w:rPr>
+                <w:noProof/>
+                <w:webHidden/>
+              </w:rPr>
+              <w:instrText xml:space="preserve"> PAGEREF _Toc525815484 \h </w:instrText>
+            </w:r>
+            <w:r>
+              <w:rPr>
+                <w:noProof/>
+                <w:webHidden/>
+              </w:rPr>
+            </w:r>
+            <w:r>
+              <w:rPr>
+                <w:noProof/>
+                <w:webHidden/>
+              </w:rPr>
+              <w:fldChar w:fldCharType="separate"/>
+            </w:r>
+            <w:r>
+              <w:rPr>
+                <w:noProof/>
+                <w:webHidden/>
+              </w:rPr>
+              <w:t>2</w:t>
+            </w:r>
+            <w:r>
+              <w:rPr>
+                <w:noProof/>
+                <w:webHidden/>
+              </w:rPr>
+              <w:fldChar w:fldCharType="end"/>
+            </w:r>
+          </w:hyperlink>
+        </w:p>
+        <w:p>
+          <w:pPr>
+            <w:pStyle w:val="TOC2"/>
+            <w:tabs>
+              <w:tab w:val="right" w:leader="dot" w:pos="9016"/>
+            </w:tabs>
+            <w:rPr>
+              <w:noProof/>
+            </w:rPr>
+          </w:pPr>
+          <w:hyperlink w:anchor="_Toc525815485" w:history="1">
+            <w:r>
+              <w:rPr>
+                <w:rStyle w:val="Hyperlink"/>
+                <w:noProof/>
+              </w:rPr>
+              <w:t>Advanced</w:t>
+            </w:r>
+            <w:r>
+              <w:rPr>
+                <w:noProof/>
+                <w:webHidden/>
+              </w:rPr>
+              <w:tab/>
+            </w:r>
+            <w:r>
+              <w:rPr>
+                <w:noProof/>
+                <w:webHidden/>
+              </w:rPr>
+              <w:fldChar w:fldCharType="begin"/>
+            </w:r>
+            <w:r>
+              <w:rPr>
+                <w:noProof/>
+                <w:webHidden/>
+              </w:rPr>
+              <w:instrText xml:space="preserve"> PAGEREF _Toc525815485 \h </w:instrText>
+            </w:r>
+            <w:r>
+              <w:rPr>
+                <w:noProof/>
+                <w:webHidden/>
+              </w:rPr>
+            </w:r>
+            <w:r>
+              <w:rPr>
+                <w:noProof/>
+                <w:webHidden/>
+              </w:rPr>
+              <w:fldChar w:fldCharType="separate"/>
+            </w:r>
+            <w:r>
+              <w:rPr>
+                <w:noProof/>
+                <w:webHidden/>
+              </w:rPr>
+              <w:t>2</w:t>
+            </w:r>
+            <w:r>
+              <w:rPr>
+                <w:noProof/>
+                <w:webHidden/>
+              </w:rPr>
+              <w:fldChar w:fldCharType="end"/>
+            </w:r>
+          </w:hyperlink>
+        </w:p>
+        <w:p>
+          <w:pPr>
+            <w:pStyle w:val="TOC1"/>
+            <w:tabs>
+              <w:tab w:val="right" w:leader="dot" w:pos="9016"/>
+            </w:tabs>
+            <w:rPr>
+              <w:noProof/>
+            </w:rPr>
+          </w:pPr>
+          <w:hyperlink w:anchor="_Toc525815486" w:history="1">
+            <w:r>
+              <w:rPr>
+                <w:rStyle w:val="Hyperlink"/>
+                <w:noProof/>
+              </w:rPr>
+              <w:t>User Stories</w:t>
+            </w:r>
+            <w:r>
+              <w:rPr>
+                <w:noProof/>
+                <w:webHidden/>
+              </w:rPr>
+              <w:tab/>
+            </w:r>
+            <w:r>
+              <w:rPr>
+                <w:noProof/>
+                <w:webHidden/>
+              </w:rPr>
+              <w:fldChar w:fldCharType="begin"/>
+            </w:r>
+            <w:r>
+              <w:rPr>
+                <w:noProof/>
+                <w:webHidden/>
+              </w:rPr>
+              <w:instrText xml:space="preserve"> PAGEREF _Toc525815486 \h </w:instrText>
+            </w:r>
+            <w:r>
+              <w:rPr>
+                <w:noProof/>
+                <w:webHidden/>
+              </w:rPr>
+            </w:r>
+            <w:r>
+              <w:rPr>
+                <w:noProof/>
+                <w:webHidden/>
+              </w:rPr>
+              <w:fldChar w:fldCharType="separate"/>
+            </w:r>
+            <w:r>
+              <w:rPr>
+                <w:noProof/>
+                <w:webHidden/>
+              </w:rPr>
+              <w:t>2</w:t>
+            </w:r>
+            <w:r>
+              <w:rPr>
+                <w:noProof/>
+                <w:webHidden/>
+              </w:rPr>
+              <w:fldChar w:fldCharType="end"/>
+            </w:r>
+          </w:hyperlink>
+        </w:p>
+        <w:p>
+          <w:pPr>
+            <w:pStyle w:val="TOC2"/>
+            <w:tabs>
+              <w:tab w:val="right" w:leader="dot" w:pos="9016"/>
+            </w:tabs>
+            <w:rPr>
+              <w:noProof/>
+            </w:rPr>
+          </w:pPr>
+          <w:hyperlink w:anchor="_Toc525815487" w:history="1">
+            <w:r>
+              <w:rPr>
+                <w:rStyle w:val="Hyperlink"/>
+                <w:noProof/>
+              </w:rPr>
+              <w:t>Sim</w:t>
+            </w:r>
+            <w:r>
+              <w:rPr>
+                <w:rStyle w:val="Hyperlink"/>
+                <w:noProof/>
+              </w:rPr>
+              <w:t>p</w:t>
+            </w:r>
+            <w:r>
+              <w:rPr>
+                <w:rStyle w:val="Hyperlink"/>
+                <w:noProof/>
+              </w:rPr>
+              <w:t>le</w:t>
+            </w:r>
+            <w:r>
+              <w:rPr>
+                <w:noProof/>
+                <w:webHidden/>
+              </w:rPr>
+              <w:tab/>
+            </w:r>
+            <w:r>
+              <w:rPr>
+                <w:noProof/>
+                <w:webHidden/>
+              </w:rPr>
+              <w:fldChar w:fldCharType="begin"/>
+            </w:r>
+            <w:r>
+              <w:rPr>
+                <w:noProof/>
+                <w:webHidden/>
+              </w:rPr>
+              <w:instrText xml:space="preserve"> PAGEREF _Toc525815487 \h </w:instrText>
+            </w:r>
+            <w:r>
+              <w:rPr>
+                <w:noProof/>
+                <w:webHidden/>
+              </w:rPr>
+            </w:r>
+            <w:r>
+              <w:rPr>
+                <w:noProof/>
+                <w:webHidden/>
+              </w:rPr>
+              <w:fldChar w:fldCharType="separate"/>
+            </w:r>
+            <w:r>
+              <w:rPr>
+                <w:noProof/>
+                <w:webHidden/>
+              </w:rPr>
+              <w:t>2</w:t>
+            </w:r>
+            <w:r>
+              <w:rPr>
+                <w:noProof/>
+                <w:webHidden/>
+              </w:rPr>
+              <w:fldChar w:fldCharType="end"/>
+            </w:r>
+          </w:hyperlink>
+        </w:p>
+        <w:p>
+          <w:r>
+            <w:rPr>
+              <w:b/>
+              <w:bCs/>
+              <w:noProof/>
+              <w:lang w:val="en-US"/>
+            </w:rPr>
+            <w:fldChar w:fldCharType="end"/>
+          </w:r>
         </w:p>
       </w:sdtContent>
     </w:sdt>
@@ -631,18 +1003,21 @@
       <w:pPr>
         <w:pStyle w:val="Heading1"/>
       </w:pPr>
-      <w:r>
-        <w:lastRenderedPageBreak/>
+      <w:bookmarkStart w:id="0" w:name="_Toc525815483"/>
+      <w:r>
         <w:t>Game Requirements</w:t>
       </w:r>
+      <w:bookmarkEnd w:id="0"/>
     </w:p>
     <w:p>
       <w:pPr>
         <w:pStyle w:val="Heading2"/>
       </w:pPr>
+      <w:bookmarkStart w:id="1" w:name="_Toc525815484"/>
       <w:r>
         <w:t>Simple</w:t>
       </w:r>
+      <w:bookmarkEnd w:id="1"/>
     </w:p>
     <w:p>
       <w:pPr>
@@ -831,9 +1206,11 @@
       <w:pPr>
         <w:pStyle w:val="Heading2"/>
       </w:pPr>
+      <w:bookmarkStart w:id="2" w:name="_Toc525815485"/>
       <w:r>
         <w:t>Advanced</w:t>
       </w:r>
+      <w:bookmarkEnd w:id="2"/>
     </w:p>
     <w:p>
       <w:pPr>
@@ -947,16 +1324,23 @@
       <w:pPr>
         <w:pStyle w:val="Heading1"/>
       </w:pPr>
+      <w:bookmarkStart w:id="3" w:name="_Toc525815486"/>
       <w:r>
         <w:t>User Stories</w:t>
       </w:r>
+      <w:bookmarkEnd w:id="3"/>
     </w:p>
     <w:p>
       <w:pPr>
         <w:pStyle w:val="Heading2"/>
       </w:pPr>
-      <w:r>
-        <w:t xml:space="preserve">Simple </w:t>
+      <w:bookmarkStart w:id="4" w:name="_Toc525815487"/>
+      <w:r>
+        <w:t>Simple</w:t>
+      </w:r>
+      <w:bookmarkEnd w:id="4"/>
+      <w:r>
+        <w:t xml:space="preserve"> </w:t>
       </w:r>
     </w:p>
     <w:p>
@@ -989,10 +1373,15 @@
       <w:r>
         <w:t>As a stakeholder I want there to be lighting effects so that the game has more personality.</w:t>
       </w:r>
-      <w:bookmarkStart w:id="0" w:name="_GoBack"/>
-      <w:bookmarkEnd w:id="0"/>
-    </w:p>
-    <w:p/>
+    </w:p>
+    <w:p>
+      <w:r>
+        <w:lastRenderedPageBreak/>
+        <w:t>As a programming I want to procedurally generate asteroids with their own trajectory because I want players to always be on their toes trying to avoid asteroids.</w:t>
+      </w:r>
+      <w:bookmarkStart w:id="5" w:name="_GoBack"/>
+      <w:bookmarkEnd w:id="5"/>
+    </w:p>
     <w:p/>
     <w:sectPr>
       <w:pgSz w:w="11906" w:h="16838"/>
@@ -1784,6 +2173,42 @@
       <w:contextualSpacing/>
     </w:pPr>
   </w:style>
+  <w:style w:type="paragraph" w:styleId="TOC1">
+    <w:name w:val="toc 1"/>
+    <w:basedOn w:val="Normal"/>
+    <w:next w:val="Normal"/>
+    <w:autoRedefine/>
+    <w:uiPriority w:val="39"/>
+    <w:unhideWhenUsed/>
+    <w:rsid w:val="00EF013B"/>
+    <w:pPr>
+      <w:spacing w:after="100"/>
+    </w:pPr>
+  </w:style>
+  <w:style w:type="paragraph" w:styleId="TOC2">
+    <w:name w:val="toc 2"/>
+    <w:basedOn w:val="Normal"/>
+    <w:next w:val="Normal"/>
+    <w:autoRedefine/>
+    <w:uiPriority w:val="39"/>
+    <w:unhideWhenUsed/>
+    <w:rsid w:val="00EF013B"/>
+    <w:pPr>
+      <w:spacing w:after="100"/>
+      <w:ind w:left="220"/>
+    </w:pPr>
+  </w:style>
+  <w:style w:type="character" w:styleId="Hyperlink">
+    <w:name w:val="Hyperlink"/>
+    <w:basedOn w:val="DefaultParagraphFont"/>
+    <w:uiPriority w:val="99"/>
+    <w:unhideWhenUsed/>
+    <w:rsid w:val="00EF013B"/>
+    <w:rPr>
+      <w:color w:val="0563C1" w:themeColor="hyperlink"/>
+      <w:u w:val="single"/>
+    </w:rPr>
+  </w:style>
 </w:styles>
 </file>
 
@@ -2072,7 +2497,7 @@
 </file>
 
 <file path=customXml/itemProps2.xml><?xml version="1.0" encoding="utf-8"?>
-<ds:datastoreItem xmlns:ds="http://schemas.openxmlformats.org/officeDocument/2006/customXml" ds:itemID="{50763558-32FD-454E-AEE5-DD63A8122451}">
+<ds:datastoreItem xmlns:ds="http://schemas.openxmlformats.org/officeDocument/2006/customXml" ds:itemID="{AC774DEB-A2BA-4A68-B034-70EDCD575B78}">
   <ds:schemaRefs>
     <ds:schemaRef ds:uri="http://schemas.openxmlformats.org/officeDocument/2006/bibliography"/>
   </ds:schemaRefs>

</xml_diff>

<commit_message>
Update Game Requirements and User Stories.docx
</commit_message>
<xml_diff>
--- a/Game Requirements and User Stories.docx
+++ b/Game Requirements and User Stories.docx
@@ -891,21 +891,7 @@
                 <w:rStyle w:val="Hyperlink"/>
                 <w:noProof/>
               </w:rPr>
-              <w:t>Sim</w:t>
-            </w:r>
-            <w:r>
-              <w:rPr>
-                <w:rStyle w:val="Hyperlink"/>
-                <w:noProof/>
-              </w:rPr>
-              <w:t>p</w:t>
-            </w:r>
-            <w:r>
-              <w:rPr>
-                <w:rStyle w:val="Hyperlink"/>
-                <w:noProof/>
-              </w:rPr>
-              <w:t>le</w:t>
+              <w:t>Simple</w:t>
             </w:r>
             <w:r>
               <w:rPr>
@@ -1379,10 +1365,37 @@
         <w:lastRenderedPageBreak/>
         <w:t>As a programming I want to procedurally generate asteroids with their own trajectory because I want players to always be on their toes trying to avoid asteroids.</w:t>
       </w:r>
+    </w:p>
+    <w:p>
+      <w:r>
+        <w:t xml:space="preserve">As a client I want to be able to see Enemies chase the player because it will make the game more immersive. </w:t>
+      </w:r>
+    </w:p>
+    <w:p>
+      <w:r>
+        <w:t>As a user I want to have good collision with walls etc. because I don’t want to be able to see in side boxes or be able to walk through walls.</w:t>
+      </w:r>
+    </w:p>
+    <w:p>
+      <w:r>
+        <w:t xml:space="preserve">As a programmer I want to use good </w:t>
+      </w:r>
+      <w:proofErr w:type="spellStart"/>
+      <w:r>
+        <w:t>shaders</w:t>
+      </w:r>
+      <w:proofErr w:type="spellEnd"/>
+      <w:r>
+        <w:t xml:space="preserve"> because I want </w:t>
+      </w:r>
+      <w:r>
+        <w:t xml:space="preserve">the players to enjoy the </w:t>
+      </w:r>
+    </w:p>
+    <w:p>
       <w:bookmarkStart w:id="5" w:name="_GoBack"/>
       <w:bookmarkEnd w:id="5"/>
     </w:p>
-    <w:p/>
     <w:sectPr>
       <w:pgSz w:w="11906" w:h="16838"/>
       <w:pgMar w:top="1440" w:right="1440" w:bottom="1440" w:left="1440" w:header="708" w:footer="708" w:gutter="0"/>
@@ -2209,6 +2222,18 @@
       <w:u w:val="single"/>
     </w:rPr>
   </w:style>
+  <w:style w:type="character" w:styleId="FollowedHyperlink">
+    <w:name w:val="FollowedHyperlink"/>
+    <w:basedOn w:val="DefaultParagraphFont"/>
+    <w:uiPriority w:val="99"/>
+    <w:semiHidden/>
+    <w:unhideWhenUsed/>
+    <w:rsid w:val="000F2E61"/>
+    <w:rPr>
+      <w:color w:val="954F72" w:themeColor="followedHyperlink"/>
+      <w:u w:val="single"/>
+    </w:rPr>
+  </w:style>
 </w:styles>
 </file>
 
@@ -2497,7 +2522,7 @@
 </file>
 
 <file path=customXml/itemProps2.xml><?xml version="1.0" encoding="utf-8"?>
-<ds:datastoreItem xmlns:ds="http://schemas.openxmlformats.org/officeDocument/2006/customXml" ds:itemID="{AC774DEB-A2BA-4A68-B034-70EDCD575B78}">
+<ds:datastoreItem xmlns:ds="http://schemas.openxmlformats.org/officeDocument/2006/customXml" ds:itemID="{2EFE9564-4368-46EF-8248-6553664320D2}">
   <ds:schemaRefs>
     <ds:schemaRef ds:uri="http://schemas.openxmlformats.org/officeDocument/2006/bibliography"/>
   </ds:schemaRefs>

</xml_diff>